<commit_message>
Comparing 1-var and 2-var codes using the LSODA integrator
</commit_message>
<xml_diff>
--- a/jadams/Neshyba notes, 23 June 2023.docx
+++ b/jadams/Neshyba notes, 23 June 2023.docx
@@ -27,17 +27,14 @@
       </w:r>
       <w:proofErr w:type="spellEnd"/>
       <w:r>
-        <w:t xml:space="preserve"> function, which gives access to a suite of algorithms. </w:t>
-      </w:r>
-      <w:r>
-        <w:t>So, I’ve been comparing them</w:t>
-      </w:r>
-      <w:r>
-        <w:t>. Here they’re ranked in order of most computationally expensive, to least:</w:t>
+        <w:t xml:space="preserve"> function, which gives access to a suite of algorithms. So, I’ve been comparing them. Here they’re ranked in order of most computationally expensive, to least:</w:t>
       </w:r>
     </w:p>
     <w:p>
       <w:r>
+        <w:rPr>
+          <w:noProof/>
+        </w:rPr>
         <w:drawing>
           <wp:inline distT="0" distB="0" distL="0" distR="0" wp14:anchorId="656D5B20" wp14:editId="4F024D8F">
             <wp:extent cx="5943600" cy="990600"/>
@@ -116,13 +113,7 @@
         <w:t xml:space="preserve"> readily</w:t>
       </w:r>
       <w:r>
-        <w:t xml:space="preserve"> produce</w:t>
-      </w:r>
-      <w:r>
-        <w:t xml:space="preserve"> faceted growth in the oscillating pattern we’ve been seeing</w:t>
-      </w:r>
-      <w:r>
-        <w:t xml:space="preserve">. </w:t>
+        <w:t xml:space="preserve"> produce faceted growth in the oscillating pattern we’ve been seeing. </w:t>
       </w:r>
       <w:r>
         <w:t xml:space="preserve">Figure 1 shows </w:t>
@@ -475,34 +466,13 @@
               <w:t>1</w:t>
             </w:r>
             <w:r>
-              <w:t xml:space="preserve">. </w:t>
-            </w:r>
-            <w:r>
-              <w:t>O</w:t>
-            </w:r>
-            <w:r>
-              <w:t>riginal (two-variable) formulation</w:t>
-            </w:r>
-            <w:r>
-              <w:t xml:space="preserve"> </w:t>
-            </w:r>
-            <w:r>
-              <w:rPr>
-                <w:rFonts w:eastAsiaTheme="minorEastAsia"/>
-              </w:rPr>
-              <w:t xml:space="preserve">using </w:t>
-            </w:r>
-            <w:r>
-              <w:rPr>
-                <w:rFonts w:eastAsiaTheme="minorEastAsia"/>
-              </w:rPr>
-              <w:t xml:space="preserve">LSODA </w:t>
-            </w:r>
-            <w:r>
-              <w:rPr>
-                <w:rFonts w:eastAsiaTheme="minorEastAsia"/>
-              </w:rPr>
-              <w:t xml:space="preserve">(top panel) and DOP853 (bottom). </w:t>
+              <w:t xml:space="preserve">. Original (two-variable) formulation </w:t>
+            </w:r>
+            <w:r>
+              <w:rPr>
+                <w:rFonts w:eastAsiaTheme="minorEastAsia"/>
+              </w:rPr>
+              <w:t xml:space="preserve">using LSODA (top panel) and DOP853 (bottom). </w:t>
             </w:r>
           </w:p>
         </w:tc>
@@ -514,23 +484,14 @@
         <w:rPr>
           <w:rFonts w:eastAsiaTheme="minorEastAsia"/>
         </w:rPr>
-        <w:t xml:space="preserve">Other </w:t>
-      </w:r>
-      <w:r>
-        <w:rPr>
-          <w:rFonts w:eastAsiaTheme="minorEastAsia"/>
-        </w:rPr>
-        <w:t>parameters for these runs we</w:t>
-      </w:r>
-      <w:r>
-        <w:rPr>
-          <w:rFonts w:eastAsiaTheme="minorEastAsia"/>
-        </w:rPr>
-        <w:t>re as follows:</w:t>
+        <w:t>Other parameters for these runs were as follows:</w:t>
       </w:r>
     </w:p>
     <w:p>
       <w:r>
+        <w:rPr>
+          <w:noProof/>
+        </w:rPr>
         <w:lastRenderedPageBreak/>
         <w:drawing>
           <wp:inline distT="0" distB="0" distL="0" distR="0" wp14:anchorId="5336D986" wp14:editId="158F5D02">
@@ -586,6 +547,9 @@
     </w:p>
     <w:p>
       <w:r>
+        <w:rPr>
+          <w:noProof/>
+        </w:rPr>
         <w:drawing>
           <wp:inline distT="0" distB="0" distL="0" distR="0" wp14:anchorId="23C8CC7B" wp14:editId="69595011">
             <wp:extent cx="4178300" cy="952500"/>
@@ -629,17 +593,14 @@
         <w:rPr>
           <w:rFonts w:eastAsiaTheme="minorEastAsia"/>
         </w:rPr>
-        <w:t>DOP853</w:t>
-      </w:r>
-      <w:r>
-        <w:rPr>
-          <w:rFonts w:eastAsiaTheme="minorEastAsia"/>
-        </w:rPr>
-        <w:t>:</w:t>
+        <w:t>DOP853:</w:t>
       </w:r>
     </w:p>
     <w:p>
       <w:r>
+        <w:rPr>
+          <w:noProof/>
+        </w:rPr>
         <w:drawing>
           <wp:inline distT="0" distB="0" distL="0" distR="0" wp14:anchorId="049D3C86" wp14:editId="1F27A47E">
             <wp:extent cx="4267200" cy="939800"/>
@@ -692,19 +653,7 @@
           <w:rPr>
             <w:rFonts w:ascii="Cambria Math" w:hAnsi="Cambria Math"/>
           </w:rPr>
-          <m:t>D=</m:t>
-        </m:r>
-        <m:r>
-          <w:rPr>
-            <w:rFonts w:ascii="Cambria Math" w:hAnsi="Cambria Math"/>
-          </w:rPr>
-          <m:t>2</m:t>
-        </m:r>
-        <m:r>
-          <w:rPr>
-            <w:rFonts w:ascii="Cambria Math" w:hAnsi="Cambria Math"/>
-          </w:rPr>
-          <m:t>×</m:t>
+          <m:t>D=2×</m:t>
         </m:r>
         <m:sSup>
           <m:sSupPr>
@@ -728,13 +677,7 @@
               <w:rPr>
                 <w:rFonts w:ascii="Cambria Math" w:hAnsi="Cambria Math"/>
               </w:rPr>
-              <m:t>-</m:t>
-            </m:r>
-            <m:r>
-              <w:rPr>
-                <w:rFonts w:ascii="Cambria Math" w:hAnsi="Cambria Math"/>
-              </w:rPr>
-              <m:t>5</m:t>
+              <m:t>-5</m:t>
             </m:r>
           </m:sup>
         </m:sSup>
@@ -1017,8 +960,8 @@
               </w:rPr>
               <w:drawing>
                 <wp:inline distT="0" distB="0" distL="0" distR="0">
-                  <wp:extent cx="2060039" cy="1519881"/>
-                  <wp:effectExtent l="0" t="0" r="0" b="4445"/>
+                  <wp:extent cx="2241588" cy="1653826"/>
+                  <wp:effectExtent l="0" t="0" r="0" b="0"/>
                   <wp:docPr id="1511362487" name="Picture 6"/>
                   <wp:cNvGraphicFramePr>
                     <a:graphicFrameLocks xmlns:a="http://schemas.openxmlformats.org/drawingml/2006/main" noChangeAspect="1"/>
@@ -1048,7 +991,7 @@
                         <pic:spPr bwMode="auto">
                           <a:xfrm>
                             <a:off x="0" y="0"/>
-                            <a:ext cx="2081897" cy="1536007"/>
+                            <a:ext cx="2268435" cy="1673633"/>
                           </a:xfrm>
                           <a:prstGeom prst="rect">
                             <a:avLst/>
@@ -1103,19 +1046,7 @@
               <w:rPr>
                 <w:rFonts w:eastAsiaTheme="minorEastAsia"/>
               </w:rPr>
-              <w:t>LSODA</w:t>
-            </w:r>
-            <w:r>
-              <w:rPr>
-                <w:rFonts w:eastAsiaTheme="minorEastAsia"/>
-              </w:rPr>
-              <w:t xml:space="preserve"> results with parameters corresponding to a temperature of 260 K</w:t>
-            </w:r>
-            <w:r>
-              <w:rPr>
-                <w:rFonts w:eastAsiaTheme="minorEastAsia"/>
-              </w:rPr>
-              <w:t xml:space="preserve">. </w:t>
+              <w:t xml:space="preserve">LSODA results with parameters corresponding to a temperature of 260 K. </w:t>
             </w:r>
           </w:p>
         </w:tc>
@@ -1124,6 +1055,9 @@
     <w:p/>
     <w:p>
       <w:r>
+        <w:rPr>
+          <w:noProof/>
+        </w:rPr>
         <w:drawing>
           <wp:inline distT="0" distB="0" distL="0" distR="0" wp14:anchorId="012B8289" wp14:editId="6C16A5AD">
             <wp:extent cx="4178300" cy="939800"/>
@@ -1161,6 +1095,640 @@
         </w:drawing>
       </w:r>
     </w:p>
+    <w:p/>
+    <w:p>
+      <w:r>
+        <w:t>And yet … when I compare LSODA 2-variable runs to LSODA 1-variable runs, I get a big difference:</w:t>
+      </w:r>
+    </w:p>
+    <w:p/>
+    <w:tbl>
+      <w:tblPr>
+        <w:tblStyle w:val="TableGrid"/>
+        <w:tblW w:w="0" w:type="auto"/>
+        <w:tblBorders>
+          <w:top w:val="none" w:sz="0" w:space="0" w:color="auto"/>
+          <w:left w:val="none" w:sz="0" w:space="0" w:color="auto"/>
+          <w:bottom w:val="none" w:sz="0" w:space="0" w:color="auto"/>
+          <w:right w:val="none" w:sz="0" w:space="0" w:color="auto"/>
+          <w:insideH w:val="none" w:sz="0" w:space="0" w:color="auto"/>
+          <w:insideV w:val="none" w:sz="0" w:space="0" w:color="auto"/>
+        </w:tblBorders>
+        <w:tblLook w:val="04A0" w:firstRow="1" w:lastRow="0" w:firstColumn="1" w:lastColumn="0" w:noHBand="0" w:noVBand="1"/>
+      </w:tblPr>
+      <w:tblGrid>
+        <w:gridCol w:w="4675"/>
+        <w:gridCol w:w="4675"/>
+      </w:tblGrid>
+      <w:tr>
+        <w:trPr>
+          <w:cantSplit/>
+        </w:trPr>
+        <w:tc>
+          <w:tcPr>
+            <w:tcW w:w="4675" w:type="dxa"/>
+            <w:vAlign w:val="center"/>
+          </w:tcPr>
+          <w:p>
+            <w:pPr>
+              <w:keepNext/>
+              <w:keepLines/>
+              <w:jc w:val="center"/>
+              <w:rPr>
+                <w:rFonts w:eastAsiaTheme="minorEastAsia"/>
+              </w:rPr>
+            </w:pPr>
+            <w:r>
+              <w:rPr>
+                <w:rFonts w:eastAsiaTheme="minorEastAsia"/>
+                <w:noProof/>
+              </w:rPr>
+              <w:drawing>
+                <wp:inline distT="0" distB="0" distL="0" distR="0">
+                  <wp:extent cx="2438461" cy="1828846"/>
+                  <wp:effectExtent l="0" t="0" r="0" b="0"/>
+                  <wp:docPr id="949493970" name="Picture 1"/>
+                  <wp:cNvGraphicFramePr>
+                    <a:graphicFrameLocks xmlns:a="http://schemas.openxmlformats.org/drawingml/2006/main" noChangeAspect="1"/>
+                  </wp:cNvGraphicFramePr>
+                  <a:graphic xmlns:a="http://schemas.openxmlformats.org/drawingml/2006/main">
+                    <a:graphicData uri="http://schemas.openxmlformats.org/drawingml/2006/picture">
+                      <pic:pic xmlns:pic="http://schemas.openxmlformats.org/drawingml/2006/picture">
+                        <pic:nvPicPr>
+                          <pic:cNvPr id="0" name="Picture 1"/>
+                          <pic:cNvPicPr>
+                            <a:picLocks noChangeAspect="1" noChangeArrowheads="1"/>
+                          </pic:cNvPicPr>
+                        </pic:nvPicPr>
+                        <pic:blipFill>
+                          <a:blip r:embed="rId16" cstate="print">
+                            <a:extLst>
+                              <a:ext uri="{28A0092B-C50C-407E-A947-70E740481C1C}">
+                                <a14:useLocalDpi xmlns:a14="http://schemas.microsoft.com/office/drawing/2010/main" val="0"/>
+                              </a:ext>
+                            </a:extLst>
+                          </a:blip>
+                          <a:srcRect/>
+                          <a:stretch>
+                            <a:fillRect/>
+                          </a:stretch>
+                        </pic:blipFill>
+                        <pic:spPr bwMode="auto">
+                          <a:xfrm>
+                            <a:off x="0" y="0"/>
+                            <a:ext cx="2464549" cy="1848412"/>
+                          </a:xfrm>
+                          <a:prstGeom prst="rect">
+                            <a:avLst/>
+                          </a:prstGeom>
+                          <a:noFill/>
+                          <a:ln>
+                            <a:noFill/>
+                          </a:ln>
+                        </pic:spPr>
+                      </pic:pic>
+                    </a:graphicData>
+                  </a:graphic>
+                </wp:inline>
+              </w:drawing>
+            </w:r>
+          </w:p>
+        </w:tc>
+        <w:tc>
+          <w:tcPr>
+            <w:tcW w:w="4675" w:type="dxa"/>
+            <w:vAlign w:val="center"/>
+          </w:tcPr>
+          <w:p>
+            <w:pPr>
+              <w:keepNext/>
+              <w:keepLines/>
+              <w:jc w:val="center"/>
+              <w:rPr>
+                <w:rFonts w:eastAsiaTheme="minorEastAsia"/>
+              </w:rPr>
+            </w:pPr>
+            <w:r>
+              <w:rPr>
+                <w:rFonts w:eastAsiaTheme="minorEastAsia"/>
+                <w:noProof/>
+              </w:rPr>
+              <w:drawing>
+                <wp:inline distT="0" distB="0" distL="0" distR="0">
+                  <wp:extent cx="2429220" cy="1733934"/>
+                  <wp:effectExtent l="0" t="0" r="0" b="6350"/>
+                  <wp:docPr id="139790547" name="Picture 2"/>
+                  <wp:cNvGraphicFramePr>
+                    <a:graphicFrameLocks xmlns:a="http://schemas.openxmlformats.org/drawingml/2006/main" noChangeAspect="1"/>
+                  </wp:cNvGraphicFramePr>
+                  <a:graphic xmlns:a="http://schemas.openxmlformats.org/drawingml/2006/main">
+                    <a:graphicData uri="http://schemas.openxmlformats.org/drawingml/2006/picture">
+                      <pic:pic xmlns:pic="http://schemas.openxmlformats.org/drawingml/2006/picture">
+                        <pic:nvPicPr>
+                          <pic:cNvPr id="0" name="Picture 3"/>
+                          <pic:cNvPicPr>
+                            <a:picLocks noChangeAspect="1" noChangeArrowheads="1"/>
+                          </pic:cNvPicPr>
+                        </pic:nvPicPr>
+                        <pic:blipFill>
+                          <a:blip r:embed="rId17" cstate="print">
+                            <a:extLst>
+                              <a:ext uri="{28A0092B-C50C-407E-A947-70E740481C1C}">
+                                <a14:useLocalDpi xmlns:a14="http://schemas.microsoft.com/office/drawing/2010/main" val="0"/>
+                              </a:ext>
+                            </a:extLst>
+                          </a:blip>
+                          <a:srcRect/>
+                          <a:stretch>
+                            <a:fillRect/>
+                          </a:stretch>
+                        </pic:blipFill>
+                        <pic:spPr bwMode="auto">
+                          <a:xfrm>
+                            <a:off x="0" y="0"/>
+                            <a:ext cx="2489154" cy="1776713"/>
+                          </a:xfrm>
+                          <a:prstGeom prst="rect">
+                            <a:avLst/>
+                          </a:prstGeom>
+                          <a:noFill/>
+                          <a:ln>
+                            <a:noFill/>
+                          </a:ln>
+                        </pic:spPr>
+                      </pic:pic>
+                    </a:graphicData>
+                  </a:graphic>
+                </wp:inline>
+              </w:drawing>
+            </w:r>
+          </w:p>
+        </w:tc>
+      </w:tr>
+      <w:tr>
+        <w:trPr>
+          <w:cantSplit/>
+        </w:trPr>
+        <w:tc>
+          <w:tcPr>
+            <w:tcW w:w="4675" w:type="dxa"/>
+            <w:vAlign w:val="center"/>
+          </w:tcPr>
+          <w:p>
+            <w:pPr>
+              <w:keepNext/>
+              <w:keepLines/>
+              <w:jc w:val="center"/>
+              <w:rPr>
+                <w:rFonts w:eastAsiaTheme="minorEastAsia"/>
+              </w:rPr>
+            </w:pPr>
+            <w:r>
+              <w:rPr>
+                <w:rFonts w:eastAsiaTheme="minorEastAsia"/>
+                <w:noProof/>
+              </w:rPr>
+              <w:drawing>
+                <wp:inline distT="0" distB="0" distL="0" distR="0">
+                  <wp:extent cx="2423772" cy="1817829"/>
+                  <wp:effectExtent l="0" t="0" r="2540" b="0"/>
+                  <wp:docPr id="1177685328" name="Picture 3"/>
+                  <wp:cNvGraphicFramePr>
+                    <a:graphicFrameLocks xmlns:a="http://schemas.openxmlformats.org/drawingml/2006/main" noChangeAspect="1"/>
+                  </wp:cNvGraphicFramePr>
+                  <a:graphic xmlns:a="http://schemas.openxmlformats.org/drawingml/2006/main">
+                    <a:graphicData uri="http://schemas.openxmlformats.org/drawingml/2006/picture">
+                      <pic:pic xmlns:pic="http://schemas.openxmlformats.org/drawingml/2006/picture">
+                        <pic:nvPicPr>
+                          <pic:cNvPr id="0" name="Picture 5"/>
+                          <pic:cNvPicPr>
+                            <a:picLocks noChangeAspect="1" noChangeArrowheads="1"/>
+                          </pic:cNvPicPr>
+                        </pic:nvPicPr>
+                        <pic:blipFill>
+                          <a:blip r:embed="rId18" cstate="print">
+                            <a:extLst>
+                              <a:ext uri="{28A0092B-C50C-407E-A947-70E740481C1C}">
+                                <a14:useLocalDpi xmlns:a14="http://schemas.microsoft.com/office/drawing/2010/main" val="0"/>
+                              </a:ext>
+                            </a:extLst>
+                          </a:blip>
+                          <a:srcRect/>
+                          <a:stretch>
+                            <a:fillRect/>
+                          </a:stretch>
+                        </pic:blipFill>
+                        <pic:spPr bwMode="auto">
+                          <a:xfrm>
+                            <a:off x="0" y="0"/>
+                            <a:ext cx="2454026" cy="1840520"/>
+                          </a:xfrm>
+                          <a:prstGeom prst="rect">
+                            <a:avLst/>
+                          </a:prstGeom>
+                          <a:noFill/>
+                          <a:ln>
+                            <a:noFill/>
+                          </a:ln>
+                        </pic:spPr>
+                      </pic:pic>
+                    </a:graphicData>
+                  </a:graphic>
+                </wp:inline>
+              </w:drawing>
+            </w:r>
+          </w:p>
+        </w:tc>
+        <w:tc>
+          <w:tcPr>
+            <w:tcW w:w="4675" w:type="dxa"/>
+            <w:vAlign w:val="center"/>
+          </w:tcPr>
+          <w:p>
+            <w:pPr>
+              <w:keepNext/>
+              <w:keepLines/>
+              <w:jc w:val="center"/>
+              <w:rPr>
+                <w:rFonts w:eastAsiaTheme="minorEastAsia"/>
+              </w:rPr>
+            </w:pPr>
+            <w:r>
+              <w:rPr>
+                <w:rFonts w:eastAsiaTheme="minorEastAsia"/>
+                <w:noProof/>
+              </w:rPr>
+              <w:drawing>
+                <wp:inline distT="0" distB="0" distL="0" distR="0">
+                  <wp:extent cx="2445805" cy="1834354"/>
+                  <wp:effectExtent l="0" t="0" r="5715" b="0"/>
+                  <wp:docPr id="800471082" name="Picture 4"/>
+                  <wp:cNvGraphicFramePr>
+                    <a:graphicFrameLocks xmlns:a="http://schemas.openxmlformats.org/drawingml/2006/main" noChangeAspect="1"/>
+                  </wp:cNvGraphicFramePr>
+                  <a:graphic xmlns:a="http://schemas.openxmlformats.org/drawingml/2006/main">
+                    <a:graphicData uri="http://schemas.openxmlformats.org/drawingml/2006/picture">
+                      <pic:pic xmlns:pic="http://schemas.openxmlformats.org/drawingml/2006/picture">
+                        <pic:nvPicPr>
+                          <pic:cNvPr id="0" name="Picture 7"/>
+                          <pic:cNvPicPr>
+                            <a:picLocks noChangeAspect="1" noChangeArrowheads="1"/>
+                          </pic:cNvPicPr>
+                        </pic:nvPicPr>
+                        <pic:blipFill>
+                          <a:blip r:embed="rId19" cstate="print">
+                            <a:extLst>
+                              <a:ext uri="{28A0092B-C50C-407E-A947-70E740481C1C}">
+                                <a14:useLocalDpi xmlns:a14="http://schemas.microsoft.com/office/drawing/2010/main" val="0"/>
+                              </a:ext>
+                            </a:extLst>
+                          </a:blip>
+                          <a:srcRect/>
+                          <a:stretch>
+                            <a:fillRect/>
+                          </a:stretch>
+                        </pic:blipFill>
+                        <pic:spPr bwMode="auto">
+                          <a:xfrm>
+                            <a:off x="0" y="0"/>
+                            <a:ext cx="2498888" cy="1874166"/>
+                          </a:xfrm>
+                          <a:prstGeom prst="rect">
+                            <a:avLst/>
+                          </a:prstGeom>
+                          <a:noFill/>
+                          <a:ln>
+                            <a:noFill/>
+                          </a:ln>
+                        </pic:spPr>
+                      </pic:pic>
+                    </a:graphicData>
+                  </a:graphic>
+                </wp:inline>
+              </w:drawing>
+            </w:r>
+          </w:p>
+        </w:tc>
+      </w:tr>
+      <w:tr>
+        <w:trPr>
+          <w:cantSplit/>
+        </w:trPr>
+        <w:tc>
+          <w:tcPr>
+            <w:tcW w:w="9350" w:type="dxa"/>
+            <w:gridSpan w:val="2"/>
+          </w:tcPr>
+          <w:p>
+            <w:pPr>
+              <w:rPr>
+                <w:rFonts w:eastAsiaTheme="minorEastAsia"/>
+              </w:rPr>
+            </w:pPr>
+            <w:r>
+              <w:rPr>
+                <w:b/>
+                <w:bCs/>
+              </w:rPr>
+              <w:t xml:space="preserve">Figure </w:t>
+            </w:r>
+            <w:r>
+              <w:rPr>
+                <w:b/>
+                <w:bCs/>
+              </w:rPr>
+              <w:t>3</w:t>
+            </w:r>
+            <w:r>
+              <w:t xml:space="preserve">. </w:t>
+            </w:r>
+            <w:r>
+              <w:t>T</w:t>
+            </w:r>
+            <w:r>
+              <w:t xml:space="preserve">wo-variable formulation </w:t>
+            </w:r>
+            <w:r>
+              <w:rPr>
+                <w:rFonts w:eastAsiaTheme="minorEastAsia"/>
+              </w:rPr>
+              <w:t xml:space="preserve">(top panel) and </w:t>
+            </w:r>
+            <w:r>
+              <w:rPr>
+                <w:rFonts w:eastAsiaTheme="minorEastAsia"/>
+              </w:rPr>
+              <w:t xml:space="preserve">1-variable formulation </w:t>
+            </w:r>
+            <w:r>
+              <w:rPr>
+                <w:rFonts w:eastAsiaTheme="minorEastAsia"/>
+              </w:rPr>
+              <w:t>(bottom)</w:t>
+            </w:r>
+            <w:r>
+              <w:rPr>
+                <w:rFonts w:eastAsiaTheme="minorEastAsia"/>
+              </w:rPr>
+              <w:t xml:space="preserve">, both using </w:t>
+            </w:r>
+            <w:r>
+              <w:rPr>
+                <w:rFonts w:eastAsiaTheme="minorEastAsia"/>
+              </w:rPr>
+              <w:t>LSODA</w:t>
+            </w:r>
+            <w:r>
+              <w:rPr>
+                <w:rFonts w:eastAsiaTheme="minorEastAsia"/>
+              </w:rPr>
+              <w:t xml:space="preserve">. </w:t>
+            </w:r>
+          </w:p>
+        </w:tc>
+      </w:tr>
+    </w:tbl>
+    <w:p/>
+    <w:p/>
+    <w:p>
+      <w:r>
+        <w:lastRenderedPageBreak/>
+        <w:t>The</w:t>
+      </w:r>
+      <w:r>
+        <w:t xml:space="preserve"> 1-variable formulation </w:t>
+      </w:r>
+      <w:r>
+        <w:t xml:space="preserve">still seems to want to get to steady-state, eventually, but similarly to the behavior we saw previously, with </w:t>
+      </w:r>
+      <w:proofErr w:type="spellStart"/>
+      <w:r>
+        <w:t>odeint</w:t>
+      </w:r>
+      <w:proofErr w:type="spellEnd"/>
+      <w:r>
+        <w:t>, it also encounters stability problems (Fig. 4).</w:t>
+      </w:r>
+    </w:p>
+    <w:p/>
+    <w:tbl>
+      <w:tblPr>
+        <w:tblStyle w:val="TableGrid"/>
+        <w:tblW w:w="0" w:type="auto"/>
+        <w:tblBorders>
+          <w:top w:val="none" w:sz="0" w:space="0" w:color="auto"/>
+          <w:left w:val="none" w:sz="0" w:space="0" w:color="auto"/>
+          <w:bottom w:val="none" w:sz="0" w:space="0" w:color="auto"/>
+          <w:right w:val="none" w:sz="0" w:space="0" w:color="auto"/>
+          <w:insideH w:val="none" w:sz="0" w:space="0" w:color="auto"/>
+          <w:insideV w:val="none" w:sz="0" w:space="0" w:color="auto"/>
+        </w:tblBorders>
+        <w:tblLook w:val="04A0" w:firstRow="1" w:lastRow="0" w:firstColumn="1" w:lastColumn="0" w:noHBand="0" w:noVBand="1"/>
+      </w:tblPr>
+      <w:tblGrid>
+        <w:gridCol w:w="4675"/>
+        <w:gridCol w:w="4675"/>
+      </w:tblGrid>
+      <w:tr>
+        <w:trPr>
+          <w:cantSplit/>
+        </w:trPr>
+        <w:tc>
+          <w:tcPr>
+            <w:tcW w:w="4675" w:type="dxa"/>
+            <w:vAlign w:val="center"/>
+          </w:tcPr>
+          <w:p>
+            <w:pPr>
+              <w:keepNext/>
+              <w:keepLines/>
+              <w:jc w:val="center"/>
+              <w:rPr>
+                <w:rFonts w:eastAsiaTheme="minorEastAsia"/>
+              </w:rPr>
+            </w:pPr>
+            <w:r>
+              <w:rPr>
+                <w:rFonts w:eastAsiaTheme="minorEastAsia"/>
+                <w:noProof/>
+              </w:rPr>
+              <w:drawing>
+                <wp:inline distT="0" distB="0" distL="0" distR="0">
+                  <wp:extent cx="2629420" cy="1972065"/>
+                  <wp:effectExtent l="0" t="0" r="0" b="0"/>
+                  <wp:docPr id="629140124" name="Picture 9"/>
+                  <wp:cNvGraphicFramePr>
+                    <a:graphicFrameLocks xmlns:a="http://schemas.openxmlformats.org/drawingml/2006/main" noChangeAspect="1"/>
+                  </wp:cNvGraphicFramePr>
+                  <a:graphic xmlns:a="http://schemas.openxmlformats.org/drawingml/2006/main">
+                    <a:graphicData uri="http://schemas.openxmlformats.org/drawingml/2006/picture">
+                      <pic:pic xmlns:pic="http://schemas.openxmlformats.org/drawingml/2006/picture">
+                        <pic:nvPicPr>
+                          <pic:cNvPr id="0" name="Picture 17"/>
+                          <pic:cNvPicPr>
+                            <a:picLocks noChangeAspect="1" noChangeArrowheads="1"/>
+                          </pic:cNvPicPr>
+                        </pic:nvPicPr>
+                        <pic:blipFill>
+                          <a:blip r:embed="rId20" cstate="print">
+                            <a:extLst>
+                              <a:ext uri="{28A0092B-C50C-407E-A947-70E740481C1C}">
+                                <a14:useLocalDpi xmlns:a14="http://schemas.microsoft.com/office/drawing/2010/main" val="0"/>
+                              </a:ext>
+                            </a:extLst>
+                          </a:blip>
+                          <a:srcRect/>
+                          <a:stretch>
+                            <a:fillRect/>
+                          </a:stretch>
+                        </pic:blipFill>
+                        <pic:spPr bwMode="auto">
+                          <a:xfrm>
+                            <a:off x="0" y="0"/>
+                            <a:ext cx="2651642" cy="1988731"/>
+                          </a:xfrm>
+                          <a:prstGeom prst="rect">
+                            <a:avLst/>
+                          </a:prstGeom>
+                          <a:noFill/>
+                          <a:ln>
+                            <a:noFill/>
+                          </a:ln>
+                        </pic:spPr>
+                      </pic:pic>
+                    </a:graphicData>
+                  </a:graphic>
+                </wp:inline>
+              </w:drawing>
+            </w:r>
+          </w:p>
+        </w:tc>
+        <w:tc>
+          <w:tcPr>
+            <w:tcW w:w="4675" w:type="dxa"/>
+            <w:vAlign w:val="center"/>
+          </w:tcPr>
+          <w:p>
+            <w:pPr>
+              <w:keepNext/>
+              <w:keepLines/>
+              <w:jc w:val="center"/>
+              <w:rPr>
+                <w:rFonts w:eastAsiaTheme="minorEastAsia"/>
+              </w:rPr>
+            </w:pPr>
+            <w:r>
+              <w:rPr>
+                <w:rFonts w:eastAsiaTheme="minorEastAsia"/>
+                <w:noProof/>
+              </w:rPr>
+              <w:drawing>
+                <wp:inline distT="0" distB="0" distL="0" distR="0">
+                  <wp:extent cx="2655065" cy="1991299"/>
+                  <wp:effectExtent l="0" t="0" r="0" b="3175"/>
+                  <wp:docPr id="558352009" name="Picture 10"/>
+                  <wp:cNvGraphicFramePr>
+                    <a:graphicFrameLocks xmlns:a="http://schemas.openxmlformats.org/drawingml/2006/main" noChangeAspect="1"/>
+                  </wp:cNvGraphicFramePr>
+                  <a:graphic xmlns:a="http://schemas.openxmlformats.org/drawingml/2006/main">
+                    <a:graphicData uri="http://schemas.openxmlformats.org/drawingml/2006/picture">
+                      <pic:pic xmlns:pic="http://schemas.openxmlformats.org/drawingml/2006/picture">
+                        <pic:nvPicPr>
+                          <pic:cNvPr id="0" name="Picture 19"/>
+                          <pic:cNvPicPr>
+                            <a:picLocks noChangeAspect="1" noChangeArrowheads="1"/>
+                          </pic:cNvPicPr>
+                        </pic:nvPicPr>
+                        <pic:blipFill>
+                          <a:blip r:embed="rId21" cstate="print">
+                            <a:extLst>
+                              <a:ext uri="{28A0092B-C50C-407E-A947-70E740481C1C}">
+                                <a14:useLocalDpi xmlns:a14="http://schemas.microsoft.com/office/drawing/2010/main" val="0"/>
+                              </a:ext>
+                            </a:extLst>
+                          </a:blip>
+                          <a:srcRect/>
+                          <a:stretch>
+                            <a:fillRect/>
+                          </a:stretch>
+                        </pic:blipFill>
+                        <pic:spPr bwMode="auto">
+                          <a:xfrm>
+                            <a:off x="0" y="0"/>
+                            <a:ext cx="2693369" cy="2020027"/>
+                          </a:xfrm>
+                          <a:prstGeom prst="rect">
+                            <a:avLst/>
+                          </a:prstGeom>
+                          <a:noFill/>
+                          <a:ln>
+                            <a:noFill/>
+                          </a:ln>
+                        </pic:spPr>
+                      </pic:pic>
+                    </a:graphicData>
+                  </a:graphic>
+                </wp:inline>
+              </w:drawing>
+            </w:r>
+          </w:p>
+        </w:tc>
+      </w:tr>
+      <w:tr>
+        <w:trPr>
+          <w:cantSplit/>
+        </w:trPr>
+        <w:tc>
+          <w:tcPr>
+            <w:tcW w:w="9350" w:type="dxa"/>
+            <w:gridSpan w:val="2"/>
+          </w:tcPr>
+          <w:p>
+            <w:pPr>
+              <w:rPr>
+                <w:rFonts w:eastAsiaTheme="minorEastAsia"/>
+              </w:rPr>
+            </w:pPr>
+            <w:r>
+              <w:rPr>
+                <w:b/>
+                <w:bCs/>
+              </w:rPr>
+              <w:t xml:space="preserve">Figure </w:t>
+            </w:r>
+            <w:r>
+              <w:rPr>
+                <w:b/>
+                <w:bCs/>
+              </w:rPr>
+              <w:t>4</w:t>
+            </w:r>
+            <w:r>
+              <w:t xml:space="preserve">. </w:t>
+            </w:r>
+            <w:r>
+              <w:t>One</w:t>
+            </w:r>
+            <w:r>
+              <w:t xml:space="preserve">-variable formulation </w:t>
+            </w:r>
+            <w:r>
+              <w:rPr>
+                <w:rFonts w:eastAsiaTheme="minorEastAsia"/>
+              </w:rPr>
+              <w:t xml:space="preserve">using </w:t>
+            </w:r>
+            <w:r>
+              <w:rPr>
+                <w:rFonts w:eastAsiaTheme="minorEastAsia"/>
+              </w:rPr>
+              <w:t>DOP853, with an enhanced diffusion coefficient.</w:t>
+            </w:r>
+          </w:p>
+        </w:tc>
+      </w:tr>
+    </w:tbl>
+    <w:p/>
     <w:sectPr>
       <w:pgSz w:w="12240" w:h="15840"/>
       <w:pgMar w:top="1440" w:right="1440" w:bottom="1440" w:left="1440" w:header="720" w:footer="720" w:gutter="0"/>

</xml_diff>